<commit_message>
segunda modificacion de header y footer en todas las pages
</commit_message>
<xml_diff>
--- a/Integrantes del grupo.docx
+++ b/Integrantes del grupo.docx
@@ -4,6 +4,11 @@
   <w:body>
     <w:p>
       <w:r>
+        <w:t>#GRUPO 2: CHALLENGE INTEGRADOR</w:t>
+      </w:r>
+    </w:p>
+    <w:p>
+      <w:r>
         <w:t>Integrantes del grupo:</w:t>
       </w:r>
     </w:p>
@@ -43,21 +48,17 @@
       <w:pPr>
         <w:pStyle w:val="Sinespaciado"/>
       </w:pPr>
-      <w:proofErr w:type="spellStart"/>
-      <w:r>
-        <w:t>Jeremias</w:t>
-      </w:r>
-      <w:proofErr w:type="spellEnd"/>
+      <w:r>
+        <w:t>Jeremías</w:t>
+      </w:r>
     </w:p>
     <w:p>
       <w:pPr>
         <w:pStyle w:val="Sinespaciado"/>
       </w:pPr>
-      <w:proofErr w:type="spellStart"/>
-      <w:r>
-        <w:t>Lia</w:t>
-      </w:r>
-      <w:proofErr w:type="spellEnd"/>
+      <w:r>
+        <w:t>Lía</w:t>
+      </w:r>
     </w:p>
     <w:p>
       <w:pPr>
@@ -71,11 +72,9 @@
       <w:pPr>
         <w:pStyle w:val="Sinespaciado"/>
       </w:pPr>
-      <w:proofErr w:type="spellStart"/>
-      <w:r>
-        <w:t>Sebastian</w:t>
-      </w:r>
-      <w:proofErr w:type="spellEnd"/>
+      <w:r>
+        <w:t>Sebastián</w:t>
+      </w:r>
     </w:p>
     <w:p>
       <w:pPr>
@@ -84,16 +83,7 @@
     </w:p>
     <w:p>
       <w:r>
-        <w:t>D</w:t>
-      </w:r>
-      <w:r>
-        <w:t>esarrollo de una tienda en línea de las figuras coleccionables</w:t>
-      </w:r>
-      <w:r>
-        <w:t xml:space="preserve"> </w:t>
-      </w:r>
-      <w:r>
-        <w:t>Funko y merchandising adicional como remeras, llaveros y mucho más.</w:t>
+        <w:t>Desarrollo de una tienda en línea de las figuras coleccionables Funko y merchandising adicional como remeras, llaveros y mucho más.</w:t>
       </w:r>
     </w:p>
     <w:p>
@@ -110,13 +100,7 @@
         </w:numPr>
       </w:pPr>
       <w:r>
-        <w:t>tienda en</w:t>
-      </w:r>
-      <w:r>
-        <w:t xml:space="preserve"> </w:t>
-      </w:r>
-      <w:r>
-        <w:t>línea</w:t>
+        <w:t>tienda en línea</w:t>
       </w:r>
     </w:p>
     <w:p>
@@ -163,25 +147,13 @@
         <w:rPr>
           <w:u w:val="single"/>
         </w:rPr>
-        <w:t>C</w:t>
+        <w:t>P</w:t>
       </w:r>
       <w:r>
         <w:rPr>
           <w:u w:val="single"/>
         </w:rPr>
-        <w:t>rear la estructura</w:t>
-      </w:r>
-      <w:r>
-        <w:rPr>
-          <w:u w:val="single"/>
-        </w:rPr>
-        <w:t xml:space="preserve"> </w:t>
-      </w:r>
-      <w:r>
-        <w:rPr>
-          <w:u w:val="single"/>
-        </w:rPr>
-        <w:t>HTML de las diferentes vistas del proyecto</w:t>
+        <w:t>rimera etapa</w:t>
       </w:r>
       <w:r>
         <w:rPr>
@@ -190,22 +162,16 @@
         <w:t xml:space="preserve">: </w:t>
       </w:r>
       <w:r>
-        <w:rPr>
-          <w:u w:val="single"/>
-        </w:rPr>
-        <w:t>teniendo en</w:t>
-      </w:r>
-      <w:r>
-        <w:rPr>
-          <w:u w:val="single"/>
-        </w:rPr>
-        <w:t xml:space="preserve"> </w:t>
-      </w:r>
-      <w:r>
-        <w:rPr>
-          <w:u w:val="single"/>
-        </w:rPr>
-        <w:t>cuenta la importancia de la semántica</w:t>
+        <w:t>Crear la estructura HTML de las diferentes vistas del proyecto</w:t>
+      </w:r>
+      <w:r>
+        <w:t>,</w:t>
+      </w:r>
+      <w:r>
+        <w:t xml:space="preserve"> teniendo en cuenta la importancia de la semántica</w:t>
+      </w:r>
+      <w:r>
+        <w:t>.</w:t>
       </w:r>
     </w:p>
     <w:p>
@@ -248,33 +214,32 @@
         </w:numPr>
       </w:pPr>
       <w:r>
-        <w:t>C</w:t>
-      </w:r>
-      <w:r>
-        <w:t>rear</w:t>
-      </w:r>
-      <w:r>
-        <w:t xml:space="preserve"> </w:t>
-      </w:r>
-      <w:r>
-        <w:t>los bloques contenedores y agregar el contenido textual y</w:t>
-      </w:r>
-      <w:r>
-        <w:t xml:space="preserve"> </w:t>
-      </w:r>
-      <w:r>
-        <w:t>multimedia.</w:t>
+        <w:t>Crear los bloques contenedores y agregar el contenido textual y multimedia.</w:t>
       </w:r>
     </w:p>
     <w:p>
       <w:pPr>
         <w:pStyle w:val="Prrafodelista"/>
-        <w:numPr>
-          <w:ilvl w:val="0"/>
-          <w:numId w:val="4"/>
-        </w:numPr>
-      </w:pPr>
-      <w:r>
+      </w:pPr>
+    </w:p>
+    <w:p>
+      <w:pPr>
+        <w:pStyle w:val="Prrafodelista"/>
+        <w:ind w:left="360"/>
+        <w:rPr>
+          <w:u w:val="single"/>
+        </w:rPr>
+      </w:pPr>
+      <w:r>
+        <w:rPr>
+          <w:u w:val="single"/>
+        </w:rPr>
+        <w:t xml:space="preserve">TIENDA 4 </w:t>
+      </w:r>
+      <w:r>
+        <w:rPr>
+          <w:u w:val="single"/>
+        </w:rPr>
         <w:t>VISTAS:</w:t>
       </w:r>
     </w:p>
@@ -286,25 +251,18 @@
           <w:numId w:val="3"/>
         </w:numPr>
       </w:pPr>
-      <w:proofErr w:type="gramStart"/>
-      <w:r>
-        <w:t>HOME</w:t>
-      </w:r>
-      <w:r>
-        <w:t xml:space="preserve"> :</w:t>
-      </w:r>
-      <w:proofErr w:type="gramEnd"/>
+      <w:r>
+        <w:t>HOME:</w:t>
+      </w:r>
       <w:r>
         <w:t xml:space="preserve"> </w:t>
       </w:r>
       <w:r>
         <w:t xml:space="preserve"> </w:t>
       </w:r>
-      <w:proofErr w:type="spellStart"/>
-      <w:r>
-        <w:t>index</w:t>
-      </w:r>
-      <w:proofErr w:type="spellEnd"/>
+      <w:r>
+        <w:t>índex.</w:t>
+      </w:r>
     </w:p>
     <w:p>
       <w:pPr>
@@ -314,19 +272,17 @@
           <w:numId w:val="3"/>
         </w:numPr>
       </w:pPr>
-      <w:proofErr w:type="gramStart"/>
-      <w:r>
-        <w:t>SHOP</w:t>
-      </w:r>
-      <w:r>
-        <w:t xml:space="preserve"> :</w:t>
-      </w:r>
-      <w:proofErr w:type="gramEnd"/>
+      <w:r>
+        <w:t>SHOP:</w:t>
+      </w:r>
       <w:r>
         <w:t xml:space="preserve"> </w:t>
       </w:r>
       <w:r>
         <w:t>ver el listado de productos cargados y su stock</w:t>
+      </w:r>
+      <w:r>
+        <w:t>.</w:t>
       </w:r>
     </w:p>
     <w:p>
@@ -337,30 +293,20 @@
           <w:numId w:val="3"/>
         </w:numPr>
       </w:pPr>
-      <w:proofErr w:type="gramStart"/>
-      <w:r>
-        <w:t>ITEM</w:t>
-      </w:r>
-      <w:r>
-        <w:t xml:space="preserve"> :</w:t>
-      </w:r>
-      <w:proofErr w:type="gramEnd"/>
+      <w:r>
+        <w:t>ITEM:</w:t>
+      </w:r>
       <w:r>
         <w:t xml:space="preserve"> agregar, editar y eliminar </w:t>
       </w:r>
-      <w:proofErr w:type="spellStart"/>
-      <w:r>
-        <w:t>items</w:t>
-      </w:r>
-      <w:proofErr w:type="spellEnd"/>
-      <w:r>
-        <w:t xml:space="preserve"> y sus</w:t>
-      </w:r>
-      <w:r>
-        <w:t xml:space="preserve"> </w:t>
-      </w:r>
-      <w:r>
-        <w:t>propiedades</w:t>
+      <w:r>
+        <w:t>ítems</w:t>
+      </w:r>
+      <w:r>
+        <w:t xml:space="preserve"> y sus propiedades</w:t>
+      </w:r>
+      <w:r>
+        <w:t>.</w:t>
       </w:r>
     </w:p>
     <w:p>
@@ -371,18 +317,101 @@
           <w:numId w:val="3"/>
         </w:numPr>
       </w:pPr>
-      <w:proofErr w:type="gramStart"/>
-      <w:r>
-        <w:t>CARRITO</w:t>
-      </w:r>
-      <w:r>
-        <w:t xml:space="preserve"> :</w:t>
-      </w:r>
-      <w:proofErr w:type="gramEnd"/>
+      <w:r>
+        <w:t>CARRITO:</w:t>
+      </w:r>
       <w:r>
         <w:t xml:space="preserve"> resumen</w:t>
       </w:r>
-    </w:p>
+      <w:r>
+        <w:t>.</w:t>
+      </w:r>
+    </w:p>
+    <w:p>
+      <w:pPr>
+        <w:pStyle w:val="Sinespaciado"/>
+        <w:ind w:left="360"/>
+        <w:rPr>
+          <w:u w:val="single"/>
+        </w:rPr>
+      </w:pPr>
+      <w:r>
+        <w:rPr>
+          <w:u w:val="single"/>
+        </w:rPr>
+        <w:t>ADMIN 5 VISTAS:</w:t>
+      </w:r>
+    </w:p>
+    <w:p>
+      <w:pPr>
+        <w:pStyle w:val="Prrafodelista"/>
+        <w:numPr>
+          <w:ilvl w:val="0"/>
+          <w:numId w:val="5"/>
+        </w:numPr>
+      </w:pPr>
+      <w:r>
+        <w:t>ADMIN: Listado de productos</w:t>
+      </w:r>
+    </w:p>
+    <w:p>
+      <w:pPr>
+        <w:pStyle w:val="Prrafodelista"/>
+        <w:numPr>
+          <w:ilvl w:val="0"/>
+          <w:numId w:val="5"/>
+        </w:numPr>
+      </w:pPr>
+      <w:r>
+        <w:t xml:space="preserve">CREATE: </w:t>
+      </w:r>
+      <w:r>
+        <w:t>Crear nuevo ítem.</w:t>
+      </w:r>
+    </w:p>
+    <w:p>
+      <w:pPr>
+        <w:pStyle w:val="Prrafodelista"/>
+        <w:numPr>
+          <w:ilvl w:val="0"/>
+          <w:numId w:val="5"/>
+        </w:numPr>
+      </w:pPr>
+      <w:r>
+        <w:t>EDIT: Editar ítem.</w:t>
+      </w:r>
+    </w:p>
+    <w:p>
+      <w:pPr>
+        <w:pStyle w:val="Prrafodelista"/>
+        <w:numPr>
+          <w:ilvl w:val="0"/>
+          <w:numId w:val="5"/>
+        </w:numPr>
+      </w:pPr>
+      <w:r>
+        <w:t>LOGIN: Ingresar a mi c</w:t>
+      </w:r>
+      <w:r>
+        <w:t>uenta.</w:t>
+      </w:r>
+    </w:p>
+    <w:p>
+      <w:pPr>
+        <w:pStyle w:val="Prrafodelista"/>
+        <w:numPr>
+          <w:ilvl w:val="0"/>
+          <w:numId w:val="5"/>
+        </w:numPr>
+      </w:pPr>
+      <w:r>
+        <w:t xml:space="preserve">REGISTER: </w:t>
+      </w:r>
+      <w:r>
+        <w:t>Crea tu cuenta.</w:t>
+      </w:r>
+    </w:p>
+    <w:p/>
     <w:p/>
     <w:p/>
     <w:p/>
@@ -688,6 +717,92 @@
     </w:lvl>
   </w:abstractNum>
   <w:abstractNum w:abstractNumId="3" w15:restartNumberingAfterBreak="0">
+    <w:nsid w:val="5C1561D1"/>
+    <w:multiLevelType w:val="hybridMultilevel"/>
+    <w:tmpl w:val="CCCAE86E"/>
+    <w:lvl w:ilvl="0" w:tplc="0409000F">
+      <w:start w:val="1"/>
+      <w:numFmt w:val="decimal"/>
+      <w:lvlText w:val="%1."/>
+      <w:lvlJc w:val="left"/>
+      <w:pPr>
+        <w:ind w:left="720" w:hanging="360"/>
+      </w:pPr>
+    </w:lvl>
+    <w:lvl w:ilvl="1" w:tplc="04090019" w:tentative="1">
+      <w:start w:val="1"/>
+      <w:numFmt w:val="lowerLetter"/>
+      <w:lvlText w:val="%2."/>
+      <w:lvlJc w:val="left"/>
+      <w:pPr>
+        <w:ind w:left="1440" w:hanging="360"/>
+      </w:pPr>
+    </w:lvl>
+    <w:lvl w:ilvl="2" w:tplc="0409001B" w:tentative="1">
+      <w:start w:val="1"/>
+      <w:numFmt w:val="lowerRoman"/>
+      <w:lvlText w:val="%3."/>
+      <w:lvlJc w:val="right"/>
+      <w:pPr>
+        <w:ind w:left="2160" w:hanging="180"/>
+      </w:pPr>
+    </w:lvl>
+    <w:lvl w:ilvl="3" w:tplc="0409000F" w:tentative="1">
+      <w:start w:val="1"/>
+      <w:numFmt w:val="decimal"/>
+      <w:lvlText w:val="%4."/>
+      <w:lvlJc w:val="left"/>
+      <w:pPr>
+        <w:ind w:left="2880" w:hanging="360"/>
+      </w:pPr>
+    </w:lvl>
+    <w:lvl w:ilvl="4" w:tplc="04090019" w:tentative="1">
+      <w:start w:val="1"/>
+      <w:numFmt w:val="lowerLetter"/>
+      <w:lvlText w:val="%5."/>
+      <w:lvlJc w:val="left"/>
+      <w:pPr>
+        <w:ind w:left="3600" w:hanging="360"/>
+      </w:pPr>
+    </w:lvl>
+    <w:lvl w:ilvl="5" w:tplc="0409001B" w:tentative="1">
+      <w:start w:val="1"/>
+      <w:numFmt w:val="lowerRoman"/>
+      <w:lvlText w:val="%6."/>
+      <w:lvlJc w:val="right"/>
+      <w:pPr>
+        <w:ind w:left="4320" w:hanging="180"/>
+      </w:pPr>
+    </w:lvl>
+    <w:lvl w:ilvl="6" w:tplc="0409000F" w:tentative="1">
+      <w:start w:val="1"/>
+      <w:numFmt w:val="decimal"/>
+      <w:lvlText w:val="%7."/>
+      <w:lvlJc w:val="left"/>
+      <w:pPr>
+        <w:ind w:left="5040" w:hanging="360"/>
+      </w:pPr>
+    </w:lvl>
+    <w:lvl w:ilvl="7" w:tplc="04090019" w:tentative="1">
+      <w:start w:val="1"/>
+      <w:numFmt w:val="lowerLetter"/>
+      <w:lvlText w:val="%8."/>
+      <w:lvlJc w:val="left"/>
+      <w:pPr>
+        <w:ind w:left="5760" w:hanging="360"/>
+      </w:pPr>
+    </w:lvl>
+    <w:lvl w:ilvl="8" w:tplc="0409001B" w:tentative="1">
+      <w:start w:val="1"/>
+      <w:numFmt w:val="lowerRoman"/>
+      <w:lvlText w:val="%9."/>
+      <w:lvlJc w:val="right"/>
+      <w:pPr>
+        <w:ind w:left="6480" w:hanging="180"/>
+      </w:pPr>
+    </w:lvl>
+  </w:abstractNum>
+  <w:abstractNum w:abstractNumId="4" w15:restartNumberingAfterBreak="0">
     <w:nsid w:val="5F4D5CCE"/>
     <w:multiLevelType w:val="hybridMultilevel"/>
     <w:tmpl w:val="3FDE8262"/>
@@ -780,10 +895,13 @@
     <w:abstractNumId w:val="0"/>
   </w:num>
   <w:num w:numId="3">
-    <w:abstractNumId w:val="3"/>
+    <w:abstractNumId w:val="4"/>
   </w:num>
   <w:num w:numId="4">
     <w:abstractNumId w:val="2"/>
+  </w:num>
+  <w:num w:numId="5">
+    <w:abstractNumId w:val="3"/>
   </w:num>
 </w:numbering>
 </file>

</xml_diff>

<commit_message>
subiendo modificaciones del archivo index.html y nuevo archivo normalizador.css
</commit_message>
<xml_diff>
--- a/Integrantes del grupo.docx
+++ b/Integrantes del grupo.docx
@@ -3,18 +3,38 @@
 <w:document xmlns:wpc="http://schemas.microsoft.com/office/word/2010/wordprocessingCanvas" xmlns:cx="http://schemas.microsoft.com/office/drawing/2014/chartex" xmlns:cx1="http://schemas.microsoft.com/office/drawing/2015/9/8/chartex" xmlns:cx2="http://schemas.microsoft.com/office/drawing/2015/10/21/chartex" xmlns:cx3="http://schemas.microsoft.com/office/drawing/2016/5/9/chartex" xmlns:cx4="http://schemas.microsoft.com/office/drawing/2016/5/10/chartex" xmlns:cx5="http://schemas.microsoft.com/office/drawing/2016/5/11/chartex" xmlns:cx6="http://schemas.microsoft.com/office/drawing/2016/5/12/chartex" xmlns:cx7="http://schemas.microsoft.com/office/drawing/2016/5/13/chartex" xmlns:cx8="http://schemas.microsoft.com/office/drawing/2016/5/14/chartex" xmlns:mc="http://schemas.openxmlformats.org/markup-compatibility/2006" xmlns:aink="http://schemas.microsoft.com/office/drawing/2016/ink" xmlns:am3d="http://schemas.microsoft.com/office/drawing/2017/model3d" xmlns:o="urn:schemas-microsoft-com:office:office" xmlns:r="http://schemas.openxmlformats.org/officeDocument/2006/relationships" xmlns:m="http://schemas.openxmlformats.org/officeDocument/2006/math" xmlns:v="urn:schemas-microsoft-com:vml" xmlns:wp14="http://schemas.microsoft.com/office/word/2010/wordprocessingDrawing" xmlns:wp="http://schemas.openxmlformats.org/drawingml/2006/wordprocessingDrawing" xmlns:w10="urn:schemas-microsoft-com:office:word" xmlns:w="http://schemas.openxmlformats.org/wordprocessingml/2006/main" xmlns:w14="http://schemas.microsoft.com/office/word/2010/wordml" xmlns:w15="http://schemas.microsoft.com/office/word/2012/wordml" xmlns:w16cex="http://schemas.microsoft.com/office/word/2018/wordml/cex" xmlns:w16cid="http://schemas.microsoft.com/office/word/2016/wordml/cid" xmlns:w16="http://schemas.microsoft.com/office/word/2018/wordml" xmlns:w16sdtdh="http://schemas.microsoft.com/office/word/2020/wordml/sdtdatahash" xmlns:w16se="http://schemas.microsoft.com/office/word/2015/wordml/symex" xmlns:wpg="http://schemas.microsoft.com/office/word/2010/wordprocessingGroup" xmlns:wpi="http://schemas.microsoft.com/office/word/2010/wordprocessingInk" xmlns:wne="http://schemas.microsoft.com/office/word/2006/wordml" xmlns:wps="http://schemas.microsoft.com/office/word/2010/wordprocessingShape" mc:Ignorable="w14 w15 w16se w16cid w16 w16cex w16sdtdh wp14">
   <w:body>
     <w:p>
-      <w:r>
+      <w:pPr>
+        <w:rPr>
+          <w:lang w:val="en-US"/>
+        </w:rPr>
+      </w:pPr>
+      <w:r>
+        <w:rPr>
+          <w:lang w:val="en-US"/>
+        </w:rPr>
         <w:t>#GRUPO 2: CHALLENGE INTEGRADOR</w:t>
       </w:r>
     </w:p>
     <w:p>
-      <w:r>
-        <w:t>Integrantes del grupo:</w:t>
+      <w:pPr>
+        <w:rPr>
+          <w:lang w:val="en-US"/>
+        </w:rPr>
+      </w:pPr>
+      <w:r>
+        <w:rPr>
+          <w:lang w:val="en-US"/>
+        </w:rPr>
+        <w:t>Development team:</w:t>
       </w:r>
     </w:p>
     <w:p>
       <w:pPr>
         <w:pStyle w:val="Sinespaciado"/>
+        <w:numPr>
+          <w:ilvl w:val="0"/>
+          <w:numId w:val="6"/>
+        </w:numPr>
       </w:pPr>
       <w:r>
         <w:t>Agustina</w:t>
@@ -23,6 +43,10 @@
     <w:p>
       <w:pPr>
         <w:pStyle w:val="Sinespaciado"/>
+        <w:numPr>
+          <w:ilvl w:val="0"/>
+          <w:numId w:val="6"/>
+        </w:numPr>
       </w:pPr>
       <w:r>
         <w:t>Barbara</w:t>
@@ -31,6 +55,10 @@
     <w:p>
       <w:pPr>
         <w:pStyle w:val="Sinespaciado"/>
+        <w:numPr>
+          <w:ilvl w:val="0"/>
+          <w:numId w:val="6"/>
+        </w:numPr>
       </w:pPr>
       <w:r>
         <w:t>Daniel</w:t>
@@ -39,22 +67,34 @@
     <w:p>
       <w:pPr>
         <w:pStyle w:val="Sinespaciado"/>
-      </w:pPr>
-      <w:r>
-        <w:t>Hernán</w:t>
+        <w:numPr>
+          <w:ilvl w:val="0"/>
+          <w:numId w:val="6"/>
+        </w:numPr>
+      </w:pPr>
+      <w:r>
+        <w:t>Franco</w:t>
       </w:r>
     </w:p>
     <w:p>
       <w:pPr>
         <w:pStyle w:val="Sinespaciado"/>
-      </w:pPr>
-      <w:r>
-        <w:t>Jeremías</w:t>
+        <w:numPr>
+          <w:ilvl w:val="0"/>
+          <w:numId w:val="6"/>
+        </w:numPr>
+      </w:pPr>
+      <w:r>
+        <w:t>Giorjelis</w:t>
       </w:r>
     </w:p>
     <w:p>
       <w:pPr>
         <w:pStyle w:val="Sinespaciado"/>
+        <w:numPr>
+          <w:ilvl w:val="0"/>
+          <w:numId w:val="6"/>
+        </w:numPr>
       </w:pPr>
       <w:r>
         <w:t>Lía</w:t>
@@ -63,6 +103,10 @@
     <w:p>
       <w:pPr>
         <w:pStyle w:val="Sinespaciado"/>
+        <w:numPr>
+          <w:ilvl w:val="0"/>
+          <w:numId w:val="6"/>
+        </w:numPr>
       </w:pPr>
       <w:r>
         <w:t>Ramón</w:t>
@@ -71,6 +115,10 @@
     <w:p>
       <w:pPr>
         <w:pStyle w:val="Sinespaciado"/>
+        <w:numPr>
+          <w:ilvl w:val="0"/>
+          <w:numId w:val="6"/>
+        </w:numPr>
       </w:pPr>
       <w:r>
         <w:t>Sebastián</w:t>
@@ -100,7 +148,13 @@
         </w:numPr>
       </w:pPr>
       <w:r>
-        <w:t>tienda en línea</w:t>
+        <w:t>T</w:t>
+      </w:r>
+      <w:r>
+        <w:t>ienda en línea</w:t>
+      </w:r>
+      <w:r>
+        <w:t>.</w:t>
       </w:r>
     </w:p>
     <w:p>
@@ -115,106 +169,13 @@
         <w:t>A</w:t>
       </w:r>
       <w:r>
-        <w:t>dministrar la tienda (</w:t>
-      </w:r>
-      <w:proofErr w:type="spellStart"/>
-      <w:r>
-        <w:t>admin</w:t>
-      </w:r>
-      <w:proofErr w:type="spellEnd"/>
-      <w:r>
-        <w:t xml:space="preserve"> o </w:t>
-      </w:r>
-      <w:proofErr w:type="spellStart"/>
-      <w:r>
-        <w:t>backoffice</w:t>
-      </w:r>
-      <w:proofErr w:type="spellEnd"/>
+        <w:t xml:space="preserve">dministrar la tienda (admin o </w:t>
+      </w:r>
+      <w:r>
+        <w:t>BackOffice</w:t>
+      </w:r>
       <w:r>
         <w:t>)</w:t>
-      </w:r>
-      <w:r>
-        <w:t>:</w:t>
-      </w:r>
-    </w:p>
-    <w:p>
-      <w:pPr>
-        <w:rPr>
-          <w:u w:val="single"/>
-        </w:rPr>
-      </w:pPr>
-      <w:r>
-        <w:rPr>
-          <w:u w:val="single"/>
-        </w:rPr>
-        <w:t>P</w:t>
-      </w:r>
-      <w:r>
-        <w:rPr>
-          <w:u w:val="single"/>
-        </w:rPr>
-        <w:t>rimera etapa</w:t>
-      </w:r>
-      <w:r>
-        <w:rPr>
-          <w:u w:val="single"/>
-        </w:rPr>
-        <w:t xml:space="preserve">: </w:t>
-      </w:r>
-      <w:r>
-        <w:t>Crear la estructura HTML de las diferentes vistas del proyecto</w:t>
-      </w:r>
-      <w:r>
-        <w:t>,</w:t>
-      </w:r>
-      <w:r>
-        <w:t xml:space="preserve"> teniendo en cuenta la importancia de la semántica</w:t>
-      </w:r>
-      <w:r>
-        <w:t>.</w:t>
-      </w:r>
-    </w:p>
-    <w:p>
-      <w:pPr>
-        <w:pStyle w:val="Prrafodelista"/>
-        <w:numPr>
-          <w:ilvl w:val="0"/>
-          <w:numId w:val="2"/>
-        </w:numPr>
-      </w:pPr>
-      <w:r>
-        <w:t>Crear la</w:t>
-      </w:r>
-      <w:r>
-        <w:t>s estructuras que se puedan reutilizar</w:t>
-      </w:r>
-      <w:r>
-        <w:t xml:space="preserve">: </w:t>
-      </w:r>
-      <w:proofErr w:type="spellStart"/>
-      <w:r>
-        <w:t>header</w:t>
-      </w:r>
-      <w:proofErr w:type="spellEnd"/>
-      <w:r>
-        <w:t xml:space="preserve"> y el </w:t>
-      </w:r>
-      <w:proofErr w:type="spellStart"/>
-      <w:r>
-        <w:t>footer</w:t>
-      </w:r>
-      <w:proofErr w:type="spellEnd"/>
-    </w:p>
-    <w:p>
-      <w:pPr>
-        <w:pStyle w:val="Prrafodelista"/>
-        <w:numPr>
-          <w:ilvl w:val="0"/>
-          <w:numId w:val="2"/>
-        </w:numPr>
-      </w:pPr>
-      <w:r>
-        <w:t>Crear los bloques contenedores y agregar el contenido textual y multimedia.</w:t>
       </w:r>
     </w:p>
     <w:p>
@@ -246,22 +207,52 @@
     <w:p>
       <w:pPr>
         <w:pStyle w:val="Prrafodelista"/>
+        <w:ind w:left="360"/>
+        <w:rPr>
+          <w:u w:val="single"/>
+        </w:rPr>
+      </w:pPr>
+    </w:p>
+    <w:p>
+      <w:pPr>
+        <w:pStyle w:val="Prrafodelista"/>
         <w:numPr>
           <w:ilvl w:val="0"/>
           <w:numId w:val="3"/>
         </w:numPr>
       </w:pPr>
       <w:r>
-        <w:t>HOME:</w:t>
+        <w:t>HOME</w:t>
+      </w:r>
+      <w:r>
+        <w:t>:</w:t>
       </w:r>
       <w:r>
         <w:t xml:space="preserve"> </w:t>
       </w:r>
       <w:r>
+        <w:t>índex</w:t>
+      </w:r>
+    </w:p>
+    <w:p>
+      <w:pPr>
+        <w:pStyle w:val="Prrafodelista"/>
+        <w:numPr>
+          <w:ilvl w:val="0"/>
+          <w:numId w:val="3"/>
+        </w:numPr>
+      </w:pPr>
+      <w:r>
+        <w:t>SHOP:</w:t>
+      </w:r>
+      <w:r>
         <w:t xml:space="preserve"> </w:t>
       </w:r>
       <w:r>
-        <w:t>índex.</w:t>
+        <w:t>el cliente ve todos los productos disponibles</w:t>
+      </w:r>
+      <w:r>
+        <w:t>.</w:t>
       </w:r>
     </w:p>
     <w:p>
@@ -273,17 +264,36 @@
         </w:numPr>
       </w:pPr>
       <w:r>
-        <w:t>SHOP:</w:t>
+        <w:t>ITEM:</w:t>
       </w:r>
       <w:r>
         <w:t xml:space="preserve"> </w:t>
       </w:r>
       <w:r>
-        <w:t>ver el listado de productos cargados y su stock</w:t>
+        <w:t xml:space="preserve">conocer su precio, stock y </w:t>
+      </w:r>
+      <w:proofErr w:type="gramStart"/>
+      <w:r>
+        <w:t>características</w:t>
       </w:r>
       <w:r>
         <w:t>.</w:t>
       </w:r>
+      <w:r>
+        <w:t>(</w:t>
+      </w:r>
+      <w:proofErr w:type="gramEnd"/>
+      <w:r>
+        <w:t xml:space="preserve">solo una página ya que luego dinámicamente con js va a ir cambiando el </w:t>
+      </w:r>
+      <w:proofErr w:type="spellStart"/>
+      <w:r>
+        <w:t>item</w:t>
+      </w:r>
+      <w:proofErr w:type="spellEnd"/>
+      <w:r>
+        <w:t>)</w:t>
+      </w:r>
     </w:p>
     <w:p>
       <w:pPr>
@@ -294,37 +304,13 @@
         </w:numPr>
       </w:pPr>
       <w:r>
-        <w:t>ITEM:</w:t>
-      </w:r>
-      <w:r>
-        <w:t xml:space="preserve"> agregar, editar y eliminar </w:t>
-      </w:r>
-      <w:r>
-        <w:t>ítems</w:t>
-      </w:r>
-      <w:r>
-        <w:t xml:space="preserve"> y sus propiedades</w:t>
-      </w:r>
-      <w:r>
-        <w:t>.</w:t>
-      </w:r>
-    </w:p>
-    <w:p>
-      <w:pPr>
-        <w:pStyle w:val="Prrafodelista"/>
-        <w:numPr>
-          <w:ilvl w:val="0"/>
-          <w:numId w:val="3"/>
-        </w:numPr>
-      </w:pPr>
-      <w:r>
         <w:t>CARRITO:</w:t>
       </w:r>
       <w:r>
-        <w:t xml:space="preserve"> resumen</w:t>
-      </w:r>
-      <w:r>
-        <w:t>.</w:t>
+        <w:t xml:space="preserve"> </w:t>
+      </w:r>
+      <w:r>
+        <w:t>registrarse para agregar sus productos favoritos al carrito.</w:t>
       </w:r>
     </w:p>
     <w:p>
@@ -344,6 +330,15 @@
     </w:p>
     <w:p>
       <w:pPr>
+        <w:pStyle w:val="Sinespaciado"/>
+        <w:ind w:left="360"/>
+        <w:rPr>
+          <w:u w:val="single"/>
+        </w:rPr>
+      </w:pPr>
+    </w:p>
+    <w:p>
+      <w:pPr>
         <w:pStyle w:val="Prrafodelista"/>
         <w:numPr>
           <w:ilvl w:val="0"/>
@@ -353,6 +348,9 @@
       <w:r>
         <w:t>ADMIN: Listado de productos</w:t>
       </w:r>
+      <w:r>
+        <w:t>.</w:t>
+      </w:r>
     </w:p>
     <w:p>
       <w:pPr>
@@ -411,6 +409,156 @@
         <w:t>Crea tu cuenta.</w:t>
       </w:r>
     </w:p>
+    <w:p>
+      <w:pPr>
+        <w:ind w:left="360"/>
+        <w:rPr>
+          <w:b/>
+          <w:bCs/>
+          <w:sz w:val="28"/>
+          <w:szCs w:val="28"/>
+          <w:u w:val="double"/>
+        </w:rPr>
+      </w:pPr>
+      <w:r>
+        <w:rPr>
+          <w:b/>
+          <w:bCs/>
+          <w:sz w:val="28"/>
+          <w:szCs w:val="28"/>
+          <w:u w:val="double"/>
+        </w:rPr>
+        <w:t>#1 MISSION: Estructura HTML.</w:t>
+      </w:r>
+    </w:p>
+    <w:p>
+      <w:r>
+        <w:t>Crear la estructura HTML de las diferentes vistas del proyecto</w:t>
+      </w:r>
+      <w:r>
+        <w:t>.</w:t>
+      </w:r>
+    </w:p>
+    <w:p>
+      <w:pPr>
+        <w:pStyle w:val="Prrafodelista"/>
+        <w:numPr>
+          <w:ilvl w:val="0"/>
+          <w:numId w:val="2"/>
+        </w:numPr>
+      </w:pPr>
+      <w:r>
+        <w:t>Crear la</w:t>
+      </w:r>
+      <w:r>
+        <w:t>s estructuras que se puedan reutilizar</w:t>
+      </w:r>
+      <w:r>
+        <w:t xml:space="preserve">: </w:t>
+      </w:r>
+      <w:proofErr w:type="spellStart"/>
+      <w:r>
+        <w:t>header</w:t>
+      </w:r>
+      <w:proofErr w:type="spellEnd"/>
+      <w:r>
+        <w:t xml:space="preserve"> y el </w:t>
+      </w:r>
+      <w:proofErr w:type="spellStart"/>
+      <w:r>
+        <w:t>footer</w:t>
+      </w:r>
+      <w:proofErr w:type="spellEnd"/>
+      <w:r>
+        <w:t>.</w:t>
+      </w:r>
+    </w:p>
+    <w:p>
+      <w:pPr>
+        <w:pStyle w:val="Prrafodelista"/>
+        <w:numPr>
+          <w:ilvl w:val="0"/>
+          <w:numId w:val="2"/>
+        </w:numPr>
+      </w:pPr>
+      <w:r>
+        <w:t>Crear los bloques contenedores y agregar el contenido textual y multimedia.</w:t>
+      </w:r>
+    </w:p>
+    <w:p>
+      <w:pPr>
+        <w:pStyle w:val="Prrafodelista"/>
+        <w:numPr>
+          <w:ilvl w:val="0"/>
+          <w:numId w:val="2"/>
+        </w:numPr>
+      </w:pPr>
+      <w:r>
+        <w:t>Tener en cuenta la importancia de la semántica.</w:t>
+      </w:r>
+    </w:p>
+    <w:p>
+      <w:pPr>
+        <w:pStyle w:val="Prrafodelista"/>
+        <w:numPr>
+          <w:ilvl w:val="0"/>
+          <w:numId w:val="2"/>
+        </w:numPr>
+      </w:pPr>
+      <w:r>
+        <w:t xml:space="preserve">El proyecto debe ser igual como se ve en </w:t>
+      </w:r>
+      <w:proofErr w:type="spellStart"/>
+      <w:r>
+        <w:t>Figma</w:t>
+      </w:r>
+      <w:proofErr w:type="spellEnd"/>
+      <w:r>
+        <w:t>.</w:t>
+      </w:r>
+    </w:p>
+    <w:p>
+      <w:r>
+        <w:t>Backlog</w:t>
+      </w:r>
+    </w:p>
+    <w:p>
+      <w:r>
+        <w:t>Historias de usuarios</w:t>
+      </w:r>
+    </w:p>
+    <w:p>
+      <w:r>
+        <w:lastRenderedPageBreak/>
+        <w:t>Sprint (dos semanas para entregar)</w:t>
+      </w:r>
+    </w:p>
+    <w:p>
+      <w:proofErr w:type="spellStart"/>
+      <w:r>
+        <w:t>dailys</w:t>
+      </w:r>
+      <w:proofErr w:type="spellEnd"/>
+      <w:r>
+        <w:t xml:space="preserve"> scrum</w:t>
+      </w:r>
+    </w:p>
+    <w:p>
+      <w:r>
+        <w:t>tareas pendientes</w:t>
+      </w:r>
+    </w:p>
+    <w:p>
+      <w:r>
+        <w:t>tareas en progreso</w:t>
+      </w:r>
+    </w:p>
+    <w:p>
+      <w:r>
+        <w:t>tareas completadas</w:t>
+      </w:r>
+    </w:p>
+    <w:p/>
     <w:p/>
     <w:p/>
     <w:p/>
@@ -431,7 +579,7 @@
   <w:abstractNum w:abstractNumId="0" w15:restartNumberingAfterBreak="0">
     <w:nsid w:val="0638511F"/>
     <w:multiLevelType w:val="hybridMultilevel"/>
-    <w:tmpl w:val="4D2CE4E8"/>
+    <w:tmpl w:val="AA9A7108"/>
     <w:lvl w:ilvl="0" w:tplc="0409000F">
       <w:start w:val="1"/>
       <w:numFmt w:val="decimal"/>
@@ -628,6 +776,119 @@
     </w:lvl>
   </w:abstractNum>
   <w:abstractNum w:abstractNumId="2" w15:restartNumberingAfterBreak="0">
+    <w:nsid w:val="2D7E6BAF"/>
+    <w:multiLevelType w:val="hybridMultilevel"/>
+    <w:tmpl w:val="C534EE64"/>
+    <w:lvl w:ilvl="0" w:tplc="8F649C0E">
+      <w:start w:val="1"/>
+      <w:numFmt w:val="bullet"/>
+      <w:lvlText w:val=""/>
+      <w:lvlJc w:val="left"/>
+      <w:pPr>
+        <w:ind w:left="720" w:hanging="360"/>
+      </w:pPr>
+      <w:rPr>
+        <w:rFonts w:ascii="Symbol" w:hAnsi="Symbol" w:hint="default"/>
+      </w:rPr>
+    </w:lvl>
+    <w:lvl w:ilvl="1" w:tplc="04090003" w:tentative="1">
+      <w:start w:val="1"/>
+      <w:numFmt w:val="bullet"/>
+      <w:lvlText w:val="o"/>
+      <w:lvlJc w:val="left"/>
+      <w:pPr>
+        <w:ind w:left="1440" w:hanging="360"/>
+      </w:pPr>
+      <w:rPr>
+        <w:rFonts w:ascii="Courier New" w:hAnsi="Courier New" w:cs="Courier New" w:hint="default"/>
+      </w:rPr>
+    </w:lvl>
+    <w:lvl w:ilvl="2" w:tplc="04090005" w:tentative="1">
+      <w:start w:val="1"/>
+      <w:numFmt w:val="bullet"/>
+      <w:lvlText w:val=""/>
+      <w:lvlJc w:val="left"/>
+      <w:pPr>
+        <w:ind w:left="2160" w:hanging="360"/>
+      </w:pPr>
+      <w:rPr>
+        <w:rFonts w:ascii="Wingdings" w:hAnsi="Wingdings" w:hint="default"/>
+      </w:rPr>
+    </w:lvl>
+    <w:lvl w:ilvl="3" w:tplc="04090001" w:tentative="1">
+      <w:start w:val="1"/>
+      <w:numFmt w:val="bullet"/>
+      <w:lvlText w:val=""/>
+      <w:lvlJc w:val="left"/>
+      <w:pPr>
+        <w:ind w:left="2880" w:hanging="360"/>
+      </w:pPr>
+      <w:rPr>
+        <w:rFonts w:ascii="Symbol" w:hAnsi="Symbol" w:hint="default"/>
+      </w:rPr>
+    </w:lvl>
+    <w:lvl w:ilvl="4" w:tplc="04090003" w:tentative="1">
+      <w:start w:val="1"/>
+      <w:numFmt w:val="bullet"/>
+      <w:lvlText w:val="o"/>
+      <w:lvlJc w:val="left"/>
+      <w:pPr>
+        <w:ind w:left="3600" w:hanging="360"/>
+      </w:pPr>
+      <w:rPr>
+        <w:rFonts w:ascii="Courier New" w:hAnsi="Courier New" w:cs="Courier New" w:hint="default"/>
+      </w:rPr>
+    </w:lvl>
+    <w:lvl w:ilvl="5" w:tplc="04090005" w:tentative="1">
+      <w:start w:val="1"/>
+      <w:numFmt w:val="bullet"/>
+      <w:lvlText w:val=""/>
+      <w:lvlJc w:val="left"/>
+      <w:pPr>
+        <w:ind w:left="4320" w:hanging="360"/>
+      </w:pPr>
+      <w:rPr>
+        <w:rFonts w:ascii="Wingdings" w:hAnsi="Wingdings" w:hint="default"/>
+      </w:rPr>
+    </w:lvl>
+    <w:lvl w:ilvl="6" w:tplc="04090001" w:tentative="1">
+      <w:start w:val="1"/>
+      <w:numFmt w:val="bullet"/>
+      <w:lvlText w:val=""/>
+      <w:lvlJc w:val="left"/>
+      <w:pPr>
+        <w:ind w:left="5040" w:hanging="360"/>
+      </w:pPr>
+      <w:rPr>
+        <w:rFonts w:ascii="Symbol" w:hAnsi="Symbol" w:hint="default"/>
+      </w:rPr>
+    </w:lvl>
+    <w:lvl w:ilvl="7" w:tplc="04090003" w:tentative="1">
+      <w:start w:val="1"/>
+      <w:numFmt w:val="bullet"/>
+      <w:lvlText w:val="o"/>
+      <w:lvlJc w:val="left"/>
+      <w:pPr>
+        <w:ind w:left="5760" w:hanging="360"/>
+      </w:pPr>
+      <w:rPr>
+        <w:rFonts w:ascii="Courier New" w:hAnsi="Courier New" w:cs="Courier New" w:hint="default"/>
+      </w:rPr>
+    </w:lvl>
+    <w:lvl w:ilvl="8" w:tplc="04090005" w:tentative="1">
+      <w:start w:val="1"/>
+      <w:numFmt w:val="bullet"/>
+      <w:lvlText w:val=""/>
+      <w:lvlJc w:val="left"/>
+      <w:pPr>
+        <w:ind w:left="6480" w:hanging="360"/>
+      </w:pPr>
+      <w:rPr>
+        <w:rFonts w:ascii="Wingdings" w:hAnsi="Wingdings" w:hint="default"/>
+      </w:rPr>
+    </w:lvl>
+  </w:abstractNum>
+  <w:abstractNum w:abstractNumId="3" w15:restartNumberingAfterBreak="0">
     <w:nsid w:val="362D2481"/>
     <w:multiLevelType w:val="hybridMultilevel"/>
     <w:tmpl w:val="AEEC416A"/>
@@ -716,7 +977,7 @@
       </w:pPr>
     </w:lvl>
   </w:abstractNum>
-  <w:abstractNum w:abstractNumId="3" w15:restartNumberingAfterBreak="0">
+  <w:abstractNum w:abstractNumId="4" w15:restartNumberingAfterBreak="0">
     <w:nsid w:val="5C1561D1"/>
     <w:multiLevelType w:val="hybridMultilevel"/>
     <w:tmpl w:val="CCCAE86E"/>
@@ -802,7 +1063,7 @@
       </w:pPr>
     </w:lvl>
   </w:abstractNum>
-  <w:abstractNum w:abstractNumId="4" w15:restartNumberingAfterBreak="0">
+  <w:abstractNum w:abstractNumId="5" w15:restartNumberingAfterBreak="0">
     <w:nsid w:val="5F4D5CCE"/>
     <w:multiLevelType w:val="hybridMultilevel"/>
     <w:tmpl w:val="3FDE8262"/>
@@ -895,13 +1156,16 @@
     <w:abstractNumId w:val="0"/>
   </w:num>
   <w:num w:numId="3">
+    <w:abstractNumId w:val="5"/>
+  </w:num>
+  <w:num w:numId="4">
+    <w:abstractNumId w:val="3"/>
+  </w:num>
+  <w:num w:numId="5">
     <w:abstractNumId w:val="4"/>
   </w:num>
-  <w:num w:numId="4">
+  <w:num w:numId="6">
     <w:abstractNumId w:val="2"/>
-  </w:num>
-  <w:num w:numId="5">
-    <w:abstractNumId w:val="3"/>
   </w:num>
 </w:numbering>
 </file>

</xml_diff>